<commit_message>
Update Stanleys Abenteuer 17.01.2025.docx
</commit_message>
<xml_diff>
--- a/Assets/Documents/Stanleys Abenteuer 17.01.2025.docx
+++ b/Assets/Documents/Stanleys Abenteuer 17.01.2025.docx
@@ -32,8 +32,6 @@
           <w:szCs w:val="8"/>
         </w:rPr>
       </w:pPr>
-      <w:bookmarkStart w:id="0" w:name="_GoBack"/>
-      <w:bookmarkEnd w:id="0"/>
     </w:p>
     <w:p>
       <w:pPr>
@@ -579,8 +577,9 @@
           <w:tcPr>
             <w:tcW w:w="5015" w:type="dxa"/>
             <w:tcBorders>
-              <w:top w:val="single" w:sz="12" w:space="0" w:color="000000"/>
-            </w:tcBorders>
+              <w:top w:val="single" w:sz="4" w:space="0" w:color="auto"/>
+            </w:tcBorders>
+            <w:shd w:val="clear" w:color="auto" w:fill="0070C0"/>
           </w:tcPr>
           <w:p>
             <w:pPr>
@@ -605,8 +604,9 @@
           <w:tcPr>
             <w:tcW w:w="1644" w:type="dxa"/>
             <w:tcBorders>
-              <w:top w:val="single" w:sz="12" w:space="0" w:color="000000"/>
-            </w:tcBorders>
+              <w:top w:val="single" w:sz="4" w:space="0" w:color="auto"/>
+            </w:tcBorders>
+            <w:shd w:val="clear" w:color="auto" w:fill="0070C0"/>
           </w:tcPr>
           <w:p>
             <w:pPr>
@@ -631,8 +631,9 @@
           <w:tcPr>
             <w:tcW w:w="1061" w:type="dxa"/>
             <w:tcBorders>
-              <w:top w:val="single" w:sz="12" w:space="0" w:color="000000"/>
-            </w:tcBorders>
+              <w:top w:val="single" w:sz="4" w:space="0" w:color="auto"/>
+            </w:tcBorders>
+            <w:shd w:val="clear" w:color="auto" w:fill="0070C0"/>
           </w:tcPr>
           <w:p>
             <w:pPr>
@@ -657,8 +658,9 @@
           <w:tcPr>
             <w:tcW w:w="1383" w:type="dxa"/>
             <w:tcBorders>
-              <w:top w:val="single" w:sz="12" w:space="0" w:color="000000"/>
-            </w:tcBorders>
+              <w:top w:val="single" w:sz="4" w:space="0" w:color="auto"/>
+            </w:tcBorders>
+            <w:shd w:val="clear" w:color="auto" w:fill="0070C0"/>
           </w:tcPr>
           <w:p>
             <w:pPr>
@@ -1082,6 +1084,104 @@
               </w:rPr>
               <w:t>Frank</w:t>
             </w:r>
+          </w:p>
+        </w:tc>
+      </w:tr>
+      <w:tr>
+        <w:tc>
+          <w:tcPr>
+            <w:tcW w:w="1161" w:type="dxa"/>
+            <w:vMerge/>
+          </w:tcPr>
+          <w:p>
+            <w:pPr>
+              <w:spacing w:after="0" w:line="240" w:lineRule="auto"/>
+              <w:rPr>
+                <w:rFonts w:ascii="Times New Roman" w:hAnsi="Times New Roman" w:cs="Times New Roman"/>
+                <w:sz w:val="20"/>
+                <w:szCs w:val="20"/>
+              </w:rPr>
+            </w:pPr>
+          </w:p>
+        </w:tc>
+        <w:tc>
+          <w:tcPr>
+            <w:tcW w:w="5015" w:type="dxa"/>
+          </w:tcPr>
+          <w:p>
+            <w:pPr>
+              <w:spacing w:after="0" w:line="240" w:lineRule="auto"/>
+              <w:rPr>
+                <w:rFonts w:ascii="Times New Roman" w:hAnsi="Times New Roman" w:cs="Times New Roman"/>
+                <w:sz w:val="20"/>
+                <w:szCs w:val="20"/>
+              </w:rPr>
+            </w:pPr>
+            <w:r>
+              <w:rPr>
+                <w:rFonts w:ascii="Times New Roman" w:hAnsi="Times New Roman" w:cs="Times New Roman"/>
+                <w:sz w:val="20"/>
+                <w:szCs w:val="20"/>
+              </w:rPr>
+              <w:t>Start in Szene 2</w:t>
+            </w:r>
+          </w:p>
+        </w:tc>
+        <w:tc>
+          <w:tcPr>
+            <w:tcW w:w="1644" w:type="dxa"/>
+            <w:shd w:val="clear" w:color="auto" w:fill="000000" w:themeFill="text1"/>
+          </w:tcPr>
+          <w:p>
+            <w:pPr>
+              <w:spacing w:after="0" w:line="240" w:lineRule="auto"/>
+              <w:rPr>
+                <w:rFonts w:ascii="Times New Roman" w:hAnsi="Times New Roman" w:cs="Times New Roman"/>
+                <w:sz w:val="20"/>
+                <w:szCs w:val="20"/>
+              </w:rPr>
+            </w:pPr>
+          </w:p>
+        </w:tc>
+        <w:tc>
+          <w:tcPr>
+            <w:tcW w:w="1061" w:type="dxa"/>
+            <w:shd w:val="clear" w:color="auto" w:fill="000000" w:themeFill="text1"/>
+          </w:tcPr>
+          <w:p>
+            <w:pPr>
+              <w:spacing w:after="0" w:line="240" w:lineRule="auto"/>
+              <w:rPr>
+                <w:rFonts w:ascii="Times New Roman" w:hAnsi="Times New Roman" w:cs="Times New Roman"/>
+                <w:sz w:val="20"/>
+                <w:szCs w:val="20"/>
+              </w:rPr>
+            </w:pPr>
+          </w:p>
+        </w:tc>
+        <w:tc>
+          <w:tcPr>
+            <w:tcW w:w="1383" w:type="dxa"/>
+          </w:tcPr>
+          <w:p>
+            <w:pPr>
+              <w:spacing w:after="0" w:line="240" w:lineRule="auto"/>
+              <w:rPr>
+                <w:rFonts w:ascii="Times New Roman" w:hAnsi="Times New Roman" w:cs="Times New Roman"/>
+                <w:sz w:val="20"/>
+                <w:szCs w:val="20"/>
+              </w:rPr>
+            </w:pPr>
+            <w:r>
+              <w:rPr>
+                <w:rFonts w:ascii="Times New Roman" w:hAnsi="Times New Roman" w:cs="Times New Roman"/>
+                <w:sz w:val="20"/>
+                <w:szCs w:val="20"/>
+              </w:rPr>
+              <w:t>Erik</w:t>
+            </w:r>
+            <w:bookmarkStart w:id="0" w:name="_GoBack"/>
+            <w:bookmarkEnd w:id="0"/>
           </w:p>
         </w:tc>
       </w:tr>
@@ -3436,7 +3536,7 @@
 </file>
 
 <file path=customXml/itemProps1.xml><?xml version="1.0" encoding="utf-8"?>
-<ds:datastoreItem xmlns:ds="http://schemas.openxmlformats.org/officeDocument/2006/customXml" ds:itemID="{54455A00-67D7-4951-AAFA-AE20296C0EF3}">
+<ds:datastoreItem xmlns:ds="http://schemas.openxmlformats.org/officeDocument/2006/customXml" ds:itemID="{34ECA043-3B4E-4BFA-91E2-B163607486CF}">
   <ds:schemaRefs>
     <ds:schemaRef ds:uri="http://schemas.openxmlformats.org/officeDocument/2006/bibliography"/>
   </ds:schemaRefs>

</xml_diff>

<commit_message>
Update Aufgaben und Timer
</commit_message>
<xml_diff>
--- a/Assets/Documents/Stanleys Abenteuer 17.01.2025.docx
+++ b/Assets/Documents/Stanleys Abenteuer 17.01.2025.docx
@@ -1107,14 +1107,16 @@
         <w:tc>
           <w:tcPr>
             <w:tcW w:w="5015" w:type="dxa"/>
-          </w:tcPr>
-          <w:p>
-            <w:pPr>
-              <w:spacing w:after="0" w:line="240" w:lineRule="auto"/>
-              <w:rPr>
-                <w:rFonts w:ascii="Times New Roman" w:hAnsi="Times New Roman" w:cs="Times New Roman"/>
-                <w:sz w:val="20"/>
-                <w:szCs w:val="20"/>
+            <w:shd w:val="clear" w:color="auto" w:fill="0070C0"/>
+          </w:tcPr>
+          <w:p>
+            <w:pPr>
+              <w:spacing w:after="0" w:line="240" w:lineRule="auto"/>
+              <w:rPr>
+                <w:rFonts w:ascii="Times New Roman" w:hAnsi="Times New Roman" w:cs="Times New Roman"/>
+                <w:sz w:val="20"/>
+                <w:szCs w:val="20"/>
+                <w:highlight w:val="blue"/>
               </w:rPr>
             </w:pPr>
             <w:r>
@@ -1180,750 +1182,750 @@
               </w:rPr>
               <w:t>Erik</w:t>
             </w:r>
+          </w:p>
+        </w:tc>
+      </w:tr>
+      <w:tr>
+        <w:tc>
+          <w:tcPr>
+            <w:tcW w:w="1161" w:type="dxa"/>
+            <w:vMerge/>
+          </w:tcPr>
+          <w:p>
+            <w:pPr>
+              <w:spacing w:after="0" w:line="240" w:lineRule="auto"/>
+              <w:rPr>
+                <w:rFonts w:ascii="Times New Roman" w:hAnsi="Times New Roman" w:cs="Times New Roman"/>
+                <w:sz w:val="20"/>
+                <w:szCs w:val="20"/>
+              </w:rPr>
+            </w:pPr>
+          </w:p>
+        </w:tc>
+        <w:tc>
+          <w:tcPr>
+            <w:tcW w:w="5015" w:type="dxa"/>
+          </w:tcPr>
+          <w:p>
+            <w:pPr>
+              <w:spacing w:after="0" w:line="240" w:lineRule="auto"/>
+              <w:rPr>
+                <w:rFonts w:ascii="Times New Roman" w:hAnsi="Times New Roman" w:cs="Times New Roman"/>
+                <w:sz w:val="20"/>
+                <w:szCs w:val="20"/>
+              </w:rPr>
+            </w:pPr>
+            <w:r>
+              <w:rPr>
+                <w:rFonts w:ascii="Times New Roman" w:hAnsi="Times New Roman" w:cs="Times New Roman"/>
+                <w:sz w:val="20"/>
+                <w:szCs w:val="20"/>
+              </w:rPr>
+              <w:t>Zeit für Level prüfen (Zeit * 2)</w:t>
+            </w:r>
+          </w:p>
+        </w:tc>
+        <w:tc>
+          <w:tcPr>
+            <w:tcW w:w="1644" w:type="dxa"/>
+            <w:shd w:val="clear" w:color="auto" w:fill="000000" w:themeFill="text1"/>
+          </w:tcPr>
+          <w:p>
+            <w:pPr>
+              <w:spacing w:after="0" w:line="240" w:lineRule="auto"/>
+              <w:rPr>
+                <w:rFonts w:ascii="Times New Roman" w:hAnsi="Times New Roman" w:cs="Times New Roman"/>
+                <w:sz w:val="20"/>
+                <w:szCs w:val="20"/>
+              </w:rPr>
+            </w:pPr>
+          </w:p>
+        </w:tc>
+        <w:tc>
+          <w:tcPr>
+            <w:tcW w:w="1061" w:type="dxa"/>
+            <w:shd w:val="clear" w:color="auto" w:fill="000000" w:themeFill="text1"/>
+          </w:tcPr>
+          <w:p>
+            <w:pPr>
+              <w:spacing w:after="0" w:line="240" w:lineRule="auto"/>
+              <w:rPr>
+                <w:rFonts w:ascii="Times New Roman" w:hAnsi="Times New Roman" w:cs="Times New Roman"/>
+                <w:sz w:val="20"/>
+                <w:szCs w:val="20"/>
+              </w:rPr>
+            </w:pPr>
+          </w:p>
+        </w:tc>
+        <w:tc>
+          <w:tcPr>
+            <w:tcW w:w="1383" w:type="dxa"/>
+          </w:tcPr>
+          <w:p>
+            <w:pPr>
+              <w:spacing w:after="0" w:line="240" w:lineRule="auto"/>
+              <w:rPr>
+                <w:rFonts w:ascii="Times New Roman" w:hAnsi="Times New Roman" w:cs="Times New Roman"/>
+                <w:sz w:val="20"/>
+                <w:szCs w:val="20"/>
+              </w:rPr>
+            </w:pPr>
+            <w:r>
+              <w:rPr>
+                <w:rFonts w:ascii="Times New Roman" w:hAnsi="Times New Roman" w:cs="Times New Roman"/>
+                <w:sz w:val="20"/>
+                <w:szCs w:val="20"/>
+              </w:rPr>
+              <w:t>Frank &amp; Erik</w:t>
+            </w:r>
+          </w:p>
+        </w:tc>
+      </w:tr>
+      <w:tr>
+        <w:tc>
+          <w:tcPr>
+            <w:tcW w:w="1161" w:type="dxa"/>
+            <w:vMerge/>
+          </w:tcPr>
+          <w:p>
+            <w:pPr>
+              <w:spacing w:after="0" w:line="240" w:lineRule="auto"/>
+              <w:rPr>
+                <w:rFonts w:ascii="Times New Roman" w:hAnsi="Times New Roman" w:cs="Times New Roman"/>
+                <w:sz w:val="20"/>
+                <w:szCs w:val="20"/>
+              </w:rPr>
+            </w:pPr>
+          </w:p>
+        </w:tc>
+        <w:tc>
+          <w:tcPr>
+            <w:tcW w:w="5015" w:type="dxa"/>
+          </w:tcPr>
+          <w:p>
+            <w:pPr>
+              <w:spacing w:after="0" w:line="240" w:lineRule="auto"/>
+              <w:rPr>
+                <w:rFonts w:ascii="Times New Roman" w:hAnsi="Times New Roman" w:cs="Times New Roman"/>
+                <w:sz w:val="20"/>
+                <w:szCs w:val="20"/>
+              </w:rPr>
+            </w:pPr>
+            <w:r>
+              <w:rPr>
+                <w:rFonts w:ascii="Times New Roman" w:hAnsi="Times New Roman" w:cs="Times New Roman"/>
+                <w:sz w:val="20"/>
+                <w:szCs w:val="20"/>
+              </w:rPr>
+              <w:t xml:space="preserve">Zeitablauf </w:t>
+            </w:r>
+            <w:r>
+              <w:rPr>
+                <w:rFonts w:ascii="Times New Roman" w:hAnsi="Times New Roman" w:cs="Times New Roman"/>
+                <w:sz w:val="20"/>
+                <w:szCs w:val="20"/>
+              </w:rPr>
+              <w:t>gibt G</w:t>
+            </w:r>
+            <w:r>
+              <w:rPr>
+                <w:rFonts w:ascii="Times New Roman" w:hAnsi="Times New Roman" w:cs="Times New Roman"/>
+                <w:sz w:val="20"/>
+                <w:szCs w:val="20"/>
+              </w:rPr>
+              <w:t>ame Over</w:t>
+            </w:r>
+            <w:r>
+              <w:rPr>
+                <w:rFonts w:ascii="Times New Roman" w:hAnsi="Times New Roman" w:cs="Times New Roman"/>
+                <w:sz w:val="20"/>
+                <w:szCs w:val="20"/>
+              </w:rPr>
+              <w:t xml:space="preserve"> (Neustart des Levels)</w:t>
+            </w:r>
+          </w:p>
+        </w:tc>
+        <w:tc>
+          <w:tcPr>
+            <w:tcW w:w="1644" w:type="dxa"/>
+            <w:shd w:val="clear" w:color="auto" w:fill="000000" w:themeFill="text1"/>
+          </w:tcPr>
+          <w:p>
+            <w:pPr>
+              <w:spacing w:after="0" w:line="240" w:lineRule="auto"/>
+              <w:rPr>
+                <w:rFonts w:ascii="Times New Roman" w:hAnsi="Times New Roman" w:cs="Times New Roman"/>
+                <w:sz w:val="20"/>
+                <w:szCs w:val="20"/>
+              </w:rPr>
+            </w:pPr>
+          </w:p>
+        </w:tc>
+        <w:tc>
+          <w:tcPr>
+            <w:tcW w:w="1061" w:type="dxa"/>
+            <w:shd w:val="clear" w:color="auto" w:fill="000000" w:themeFill="text1"/>
+          </w:tcPr>
+          <w:p>
+            <w:pPr>
+              <w:spacing w:after="0" w:line="240" w:lineRule="auto"/>
+              <w:rPr>
+                <w:rFonts w:ascii="Times New Roman" w:hAnsi="Times New Roman" w:cs="Times New Roman"/>
+                <w:sz w:val="20"/>
+                <w:szCs w:val="20"/>
+              </w:rPr>
+            </w:pPr>
+          </w:p>
+        </w:tc>
+        <w:tc>
+          <w:tcPr>
+            <w:tcW w:w="1383" w:type="dxa"/>
+          </w:tcPr>
+          <w:p>
+            <w:pPr>
+              <w:spacing w:after="0" w:line="240" w:lineRule="auto"/>
+              <w:rPr>
+                <w:rFonts w:ascii="Times New Roman" w:hAnsi="Times New Roman" w:cs="Times New Roman"/>
+                <w:sz w:val="20"/>
+                <w:szCs w:val="20"/>
+              </w:rPr>
+            </w:pPr>
+            <w:r>
+              <w:rPr>
+                <w:rFonts w:ascii="Times New Roman" w:hAnsi="Times New Roman" w:cs="Times New Roman"/>
+                <w:sz w:val="20"/>
+                <w:szCs w:val="20"/>
+              </w:rPr>
+              <w:t>Erik</w:t>
+            </w:r>
+          </w:p>
+        </w:tc>
+      </w:tr>
+      <w:tr>
+        <w:tc>
+          <w:tcPr>
+            <w:tcW w:w="1161" w:type="dxa"/>
+            <w:vMerge w:val="restart"/>
+            <w:tcBorders>
+              <w:top w:val="single" w:sz="12" w:space="0" w:color="000000"/>
+            </w:tcBorders>
+          </w:tcPr>
+          <w:p>
+            <w:pPr>
+              <w:spacing w:after="0" w:line="240" w:lineRule="auto"/>
+              <w:rPr>
+                <w:rFonts w:ascii="Times New Roman" w:hAnsi="Times New Roman" w:cs="Times New Roman"/>
+                <w:sz w:val="20"/>
+                <w:szCs w:val="20"/>
+              </w:rPr>
+            </w:pPr>
+          </w:p>
+          <w:p>
+            <w:pPr>
+              <w:spacing w:after="0" w:line="240" w:lineRule="auto"/>
+              <w:rPr>
+                <w:rFonts w:ascii="Times New Roman" w:hAnsi="Times New Roman" w:cs="Times New Roman"/>
+                <w:sz w:val="20"/>
+                <w:szCs w:val="20"/>
+              </w:rPr>
+            </w:pPr>
+          </w:p>
+          <w:p>
+            <w:pPr>
+              <w:spacing w:after="0" w:line="240" w:lineRule="auto"/>
+              <w:rPr>
+                <w:rFonts w:ascii="Times New Roman" w:hAnsi="Times New Roman" w:cs="Times New Roman"/>
+                <w:sz w:val="20"/>
+                <w:szCs w:val="20"/>
+              </w:rPr>
+            </w:pPr>
+            <w:r>
+              <w:rPr>
+                <w:rFonts w:ascii="Times New Roman" w:hAnsi="Times New Roman" w:cs="Times New Roman"/>
+                <w:sz w:val="20"/>
+                <w:szCs w:val="20"/>
+              </w:rPr>
+              <w:t>Tutorial</w:t>
+            </w:r>
+          </w:p>
+        </w:tc>
+        <w:tc>
+          <w:tcPr>
+            <w:tcW w:w="5015" w:type="dxa"/>
+            <w:tcBorders>
+              <w:top w:val="single" w:sz="12" w:space="0" w:color="000000"/>
+            </w:tcBorders>
+          </w:tcPr>
+          <w:p>
+            <w:pPr>
+              <w:spacing w:after="0" w:line="240" w:lineRule="auto"/>
+              <w:rPr>
+                <w:rFonts w:ascii="Times New Roman" w:hAnsi="Times New Roman" w:cs="Times New Roman"/>
+                <w:sz w:val="20"/>
+                <w:szCs w:val="20"/>
+              </w:rPr>
+            </w:pPr>
+            <w:r>
+              <w:rPr>
+                <w:rFonts w:ascii="Times New Roman" w:hAnsi="Times New Roman" w:cs="Times New Roman"/>
+                <w:sz w:val="20"/>
+                <w:szCs w:val="20"/>
+              </w:rPr>
+              <w:t>Leertastenhinweis im Introbereich</w:t>
+            </w:r>
+          </w:p>
+        </w:tc>
+        <w:tc>
+          <w:tcPr>
+            <w:tcW w:w="1644" w:type="dxa"/>
+            <w:tcBorders>
+              <w:top w:val="single" w:sz="12" w:space="0" w:color="000000"/>
+            </w:tcBorders>
+          </w:tcPr>
+          <w:p>
+            <w:pPr>
+              <w:spacing w:after="0" w:line="240" w:lineRule="auto"/>
+              <w:rPr>
+                <w:rFonts w:ascii="Times New Roman" w:hAnsi="Times New Roman" w:cs="Times New Roman"/>
+                <w:sz w:val="20"/>
+                <w:szCs w:val="20"/>
+              </w:rPr>
+            </w:pPr>
+            <w:r>
+              <w:rPr>
+                <w:rFonts w:ascii="Times New Roman" w:hAnsi="Times New Roman" w:cs="Times New Roman"/>
+                <w:sz w:val="20"/>
+                <w:szCs w:val="20"/>
+              </w:rPr>
+              <w:t>Angabe</w:t>
+            </w:r>
+          </w:p>
+        </w:tc>
+        <w:tc>
+          <w:tcPr>
+            <w:tcW w:w="1061" w:type="dxa"/>
+            <w:tcBorders>
+              <w:top w:val="single" w:sz="12" w:space="0" w:color="000000"/>
+            </w:tcBorders>
+            <w:shd w:val="clear" w:color="auto" w:fill="000000" w:themeFill="text1"/>
+          </w:tcPr>
+          <w:p>
+            <w:pPr>
+              <w:spacing w:after="0" w:line="240" w:lineRule="auto"/>
+              <w:rPr>
+                <w:rFonts w:ascii="Times New Roman" w:hAnsi="Times New Roman" w:cs="Times New Roman"/>
+                <w:sz w:val="20"/>
+                <w:szCs w:val="20"/>
+              </w:rPr>
+            </w:pPr>
+          </w:p>
+        </w:tc>
+        <w:tc>
+          <w:tcPr>
+            <w:tcW w:w="1383" w:type="dxa"/>
+            <w:tcBorders>
+              <w:top w:val="single" w:sz="12" w:space="0" w:color="000000"/>
+            </w:tcBorders>
+          </w:tcPr>
+          <w:p>
+            <w:pPr>
+              <w:spacing w:after="0" w:line="240" w:lineRule="auto"/>
+              <w:rPr>
+                <w:rFonts w:ascii="Times New Roman" w:hAnsi="Times New Roman" w:cs="Times New Roman"/>
+                <w:sz w:val="20"/>
+                <w:szCs w:val="20"/>
+              </w:rPr>
+            </w:pPr>
+            <w:r>
+              <w:rPr>
+                <w:rFonts w:ascii="Times New Roman" w:hAnsi="Times New Roman" w:cs="Times New Roman"/>
+                <w:sz w:val="20"/>
+                <w:szCs w:val="20"/>
+              </w:rPr>
+              <w:t>Erik</w:t>
+            </w:r>
+          </w:p>
+        </w:tc>
+      </w:tr>
+      <w:tr>
+        <w:tc>
+          <w:tcPr>
+            <w:tcW w:w="1161" w:type="dxa"/>
+            <w:vMerge/>
+          </w:tcPr>
+          <w:p>
+            <w:pPr>
+              <w:spacing w:after="0" w:line="240" w:lineRule="auto"/>
+              <w:rPr>
+                <w:rFonts w:ascii="Times New Roman" w:hAnsi="Times New Roman" w:cs="Times New Roman"/>
+                <w:sz w:val="20"/>
+                <w:szCs w:val="20"/>
+              </w:rPr>
+            </w:pPr>
+          </w:p>
+        </w:tc>
+        <w:tc>
+          <w:tcPr>
+            <w:tcW w:w="5015" w:type="dxa"/>
+          </w:tcPr>
+          <w:p>
+            <w:pPr>
+              <w:spacing w:after="0" w:line="240" w:lineRule="auto"/>
+              <w:rPr>
+                <w:rFonts w:ascii="Times New Roman" w:hAnsi="Times New Roman" w:cs="Times New Roman"/>
+                <w:sz w:val="20"/>
+                <w:szCs w:val="20"/>
+              </w:rPr>
+            </w:pPr>
+            <w:r>
+              <w:rPr>
+                <w:rFonts w:ascii="Times New Roman" w:hAnsi="Times New Roman" w:cs="Times New Roman"/>
+                <w:sz w:val="20"/>
+                <w:szCs w:val="20"/>
+              </w:rPr>
+              <w:t>Sammelanleitung für ersten Buchstaben im Spiel</w:t>
+            </w:r>
+          </w:p>
+        </w:tc>
+        <w:tc>
+          <w:tcPr>
+            <w:tcW w:w="1644" w:type="dxa"/>
+          </w:tcPr>
+          <w:p>
+            <w:pPr>
+              <w:spacing w:after="0" w:line="240" w:lineRule="auto"/>
+              <w:rPr>
+                <w:rFonts w:ascii="Times New Roman" w:hAnsi="Times New Roman" w:cs="Times New Roman"/>
+                <w:sz w:val="20"/>
+                <w:szCs w:val="20"/>
+              </w:rPr>
+            </w:pPr>
+            <w:r>
+              <w:rPr>
+                <w:rFonts w:ascii="Times New Roman" w:hAnsi="Times New Roman" w:cs="Times New Roman"/>
+                <w:sz w:val="20"/>
+                <w:szCs w:val="20"/>
+              </w:rPr>
+              <w:t>Angabe</w:t>
+            </w:r>
+          </w:p>
+        </w:tc>
+        <w:tc>
+          <w:tcPr>
+            <w:tcW w:w="1061" w:type="dxa"/>
+            <w:shd w:val="clear" w:color="auto" w:fill="000000" w:themeFill="text1"/>
+          </w:tcPr>
+          <w:p>
+            <w:pPr>
+              <w:spacing w:after="0" w:line="240" w:lineRule="auto"/>
+              <w:rPr>
+                <w:rFonts w:ascii="Times New Roman" w:hAnsi="Times New Roman" w:cs="Times New Roman"/>
+                <w:sz w:val="20"/>
+                <w:szCs w:val="20"/>
+              </w:rPr>
+            </w:pPr>
+          </w:p>
+        </w:tc>
+        <w:tc>
+          <w:tcPr>
+            <w:tcW w:w="1383" w:type="dxa"/>
+          </w:tcPr>
+          <w:p>
+            <w:pPr>
+              <w:spacing w:after="0" w:line="240" w:lineRule="auto"/>
+              <w:rPr>
+                <w:rFonts w:ascii="Times New Roman" w:hAnsi="Times New Roman" w:cs="Times New Roman"/>
+                <w:sz w:val="20"/>
+                <w:szCs w:val="20"/>
+              </w:rPr>
+            </w:pPr>
+            <w:r>
+              <w:rPr>
+                <w:rFonts w:ascii="Times New Roman" w:hAnsi="Times New Roman" w:cs="Times New Roman"/>
+                <w:sz w:val="20"/>
+                <w:szCs w:val="20"/>
+              </w:rPr>
+              <w:t>Erik</w:t>
+            </w:r>
+          </w:p>
+        </w:tc>
+      </w:tr>
+      <w:tr>
+        <w:tc>
+          <w:tcPr>
+            <w:tcW w:w="1161" w:type="dxa"/>
+            <w:vMerge/>
+          </w:tcPr>
+          <w:p>
+            <w:pPr>
+              <w:spacing w:after="0" w:line="240" w:lineRule="auto"/>
+              <w:rPr>
+                <w:rFonts w:ascii="Times New Roman" w:eastAsia="Calibri" w:hAnsi="Times New Roman" w:cs="Times New Roman"/>
+                <w:sz w:val="20"/>
+                <w:szCs w:val="20"/>
+              </w:rPr>
+            </w:pPr>
+          </w:p>
+        </w:tc>
+        <w:tc>
+          <w:tcPr>
+            <w:tcW w:w="5015" w:type="dxa"/>
+            <w:tcBorders>
+              <w:bottom w:val="single" w:sz="4" w:space="0" w:color="auto"/>
+            </w:tcBorders>
+          </w:tcPr>
+          <w:p>
+            <w:pPr>
+              <w:spacing w:after="0" w:line="240" w:lineRule="auto"/>
+              <w:rPr>
+                <w:rFonts w:ascii="Times New Roman" w:eastAsia="Calibri" w:hAnsi="Times New Roman" w:cs="Times New Roman"/>
+                <w:sz w:val="20"/>
+                <w:szCs w:val="20"/>
+              </w:rPr>
+            </w:pPr>
+            <w:r>
+              <w:rPr>
+                <w:rFonts w:ascii="Times New Roman" w:eastAsia="Calibri" w:hAnsi="Times New Roman" w:cs="Times New Roman"/>
+                <w:sz w:val="20"/>
+                <w:szCs w:val="20"/>
+              </w:rPr>
+              <w:t>Buchstaben müssen nicht in Reihenfolge sein</w:t>
+            </w:r>
+          </w:p>
+        </w:tc>
+        <w:tc>
+          <w:tcPr>
+            <w:tcW w:w="1644" w:type="dxa"/>
+            <w:tcBorders>
+              <w:bottom w:val="single" w:sz="4" w:space="0" w:color="auto"/>
+            </w:tcBorders>
+          </w:tcPr>
+          <w:p>
+            <w:pPr>
+              <w:spacing w:after="0" w:line="240" w:lineRule="auto"/>
+              <w:rPr>
+                <w:rFonts w:ascii="Times New Roman" w:eastAsia="Calibri" w:hAnsi="Times New Roman" w:cs="Times New Roman"/>
+                <w:sz w:val="20"/>
+                <w:szCs w:val="20"/>
+              </w:rPr>
+            </w:pPr>
+            <w:r>
+              <w:rPr>
+                <w:rFonts w:ascii="Times New Roman" w:hAnsi="Times New Roman" w:cs="Times New Roman"/>
+                <w:sz w:val="20"/>
+                <w:szCs w:val="20"/>
+              </w:rPr>
+              <w:t>Angabe</w:t>
+            </w:r>
+          </w:p>
+        </w:tc>
+        <w:tc>
+          <w:tcPr>
+            <w:tcW w:w="1061" w:type="dxa"/>
+            <w:tcBorders>
+              <w:bottom w:val="single" w:sz="4" w:space="0" w:color="auto"/>
+            </w:tcBorders>
+            <w:shd w:val="clear" w:color="auto" w:fill="000000" w:themeFill="text1"/>
+          </w:tcPr>
+          <w:p>
+            <w:pPr>
+              <w:spacing w:after="0" w:line="240" w:lineRule="auto"/>
+              <w:rPr>
+                <w:rFonts w:ascii="Times New Roman" w:eastAsia="Calibri" w:hAnsi="Times New Roman" w:cs="Times New Roman"/>
+                <w:sz w:val="20"/>
+                <w:szCs w:val="20"/>
+              </w:rPr>
+            </w:pPr>
+          </w:p>
+        </w:tc>
+        <w:tc>
+          <w:tcPr>
+            <w:tcW w:w="1383" w:type="dxa"/>
+            <w:tcBorders>
+              <w:bottom w:val="single" w:sz="4" w:space="0" w:color="auto"/>
+            </w:tcBorders>
+          </w:tcPr>
+          <w:p>
+            <w:pPr>
+              <w:spacing w:after="0" w:line="240" w:lineRule="auto"/>
+              <w:rPr>
+                <w:rFonts w:ascii="Times New Roman" w:eastAsia="Calibri" w:hAnsi="Times New Roman" w:cs="Times New Roman"/>
+                <w:sz w:val="20"/>
+                <w:szCs w:val="20"/>
+              </w:rPr>
+            </w:pPr>
+            <w:r>
+              <w:rPr>
+                <w:rFonts w:ascii="Times New Roman" w:hAnsi="Times New Roman" w:cs="Times New Roman"/>
+                <w:sz w:val="20"/>
+                <w:szCs w:val="20"/>
+              </w:rPr>
+              <w:t>Erik</w:t>
+            </w:r>
+          </w:p>
+        </w:tc>
+      </w:tr>
+      <w:tr>
+        <w:tc>
+          <w:tcPr>
+            <w:tcW w:w="1161" w:type="dxa"/>
+            <w:vMerge/>
+          </w:tcPr>
+          <w:p>
+            <w:pPr>
+              <w:spacing w:after="0" w:line="240" w:lineRule="auto"/>
+              <w:rPr>
+                <w:rFonts w:ascii="Times New Roman" w:eastAsia="Calibri" w:hAnsi="Times New Roman" w:cs="Times New Roman"/>
+                <w:sz w:val="20"/>
+                <w:szCs w:val="20"/>
+              </w:rPr>
+            </w:pPr>
+          </w:p>
+        </w:tc>
+        <w:tc>
+          <w:tcPr>
+            <w:tcW w:w="5015" w:type="dxa"/>
+            <w:tcBorders>
+              <w:bottom w:val="single" w:sz="4" w:space="0" w:color="auto"/>
+            </w:tcBorders>
+          </w:tcPr>
+          <w:p>
+            <w:pPr>
+              <w:spacing w:after="0" w:line="240" w:lineRule="auto"/>
+              <w:rPr>
+                <w:rFonts w:ascii="Times New Roman" w:eastAsia="Calibri" w:hAnsi="Times New Roman" w:cs="Times New Roman"/>
+                <w:sz w:val="20"/>
+                <w:szCs w:val="20"/>
+              </w:rPr>
+            </w:pPr>
+            <w:r>
+              <w:rPr>
+                <w:rFonts w:ascii="Times New Roman" w:eastAsia="Calibri" w:hAnsi="Times New Roman" w:cs="Times New Roman"/>
+                <w:sz w:val="20"/>
+                <w:szCs w:val="20"/>
+              </w:rPr>
+              <w:t>Neustart</w:t>
+            </w:r>
+          </w:p>
+        </w:tc>
+        <w:tc>
+          <w:tcPr>
+            <w:tcW w:w="1644" w:type="dxa"/>
+            <w:tcBorders>
+              <w:bottom w:val="single" w:sz="4" w:space="0" w:color="auto"/>
+            </w:tcBorders>
+          </w:tcPr>
+          <w:p>
+            <w:pPr>
+              <w:spacing w:after="0" w:line="240" w:lineRule="auto"/>
+              <w:rPr>
+                <w:rFonts w:ascii="Times New Roman" w:eastAsia="Calibri" w:hAnsi="Times New Roman" w:cs="Times New Roman"/>
+                <w:sz w:val="20"/>
+                <w:szCs w:val="20"/>
+              </w:rPr>
+            </w:pPr>
+            <w:r>
+              <w:rPr>
+                <w:rFonts w:ascii="Times New Roman" w:hAnsi="Times New Roman" w:cs="Times New Roman"/>
+                <w:sz w:val="20"/>
+                <w:szCs w:val="20"/>
+              </w:rPr>
+              <w:t>Angabe</w:t>
+            </w:r>
+          </w:p>
+        </w:tc>
+        <w:tc>
+          <w:tcPr>
+            <w:tcW w:w="1061" w:type="dxa"/>
+            <w:tcBorders>
+              <w:bottom w:val="single" w:sz="4" w:space="0" w:color="auto"/>
+            </w:tcBorders>
+            <w:shd w:val="clear" w:color="auto" w:fill="000000" w:themeFill="text1"/>
+          </w:tcPr>
+          <w:p>
+            <w:pPr>
+              <w:spacing w:after="0" w:line="240" w:lineRule="auto"/>
+              <w:rPr>
+                <w:rFonts w:ascii="Times New Roman" w:eastAsia="Calibri" w:hAnsi="Times New Roman" w:cs="Times New Roman"/>
+                <w:sz w:val="20"/>
+                <w:szCs w:val="20"/>
+              </w:rPr>
+            </w:pPr>
+          </w:p>
+        </w:tc>
+        <w:tc>
+          <w:tcPr>
+            <w:tcW w:w="1383" w:type="dxa"/>
+            <w:tcBorders>
+              <w:bottom w:val="single" w:sz="4" w:space="0" w:color="auto"/>
+            </w:tcBorders>
+          </w:tcPr>
+          <w:p>
+            <w:pPr>
+              <w:spacing w:after="0" w:line="240" w:lineRule="auto"/>
+              <w:rPr>
+                <w:rFonts w:ascii="Times New Roman" w:eastAsia="Calibri" w:hAnsi="Times New Roman" w:cs="Times New Roman"/>
+                <w:sz w:val="20"/>
+                <w:szCs w:val="20"/>
+              </w:rPr>
+            </w:pPr>
+            <w:r>
+              <w:rPr>
+                <w:rFonts w:ascii="Times New Roman" w:hAnsi="Times New Roman" w:cs="Times New Roman"/>
+                <w:sz w:val="20"/>
+                <w:szCs w:val="20"/>
+              </w:rPr>
+              <w:t>Erik</w:t>
+            </w:r>
+          </w:p>
+        </w:tc>
+      </w:tr>
+      <w:tr>
+        <w:tc>
+          <w:tcPr>
+            <w:tcW w:w="1161" w:type="dxa"/>
+            <w:vMerge/>
+            <w:tcBorders>
+              <w:bottom w:val="single" w:sz="4" w:space="0" w:color="auto"/>
+            </w:tcBorders>
+          </w:tcPr>
+          <w:p>
+            <w:pPr>
+              <w:spacing w:after="0" w:line="240" w:lineRule="auto"/>
+              <w:rPr>
+                <w:rFonts w:ascii="Times New Roman" w:eastAsia="Calibri" w:hAnsi="Times New Roman" w:cs="Times New Roman"/>
+                <w:sz w:val="20"/>
+                <w:szCs w:val="20"/>
+              </w:rPr>
+            </w:pPr>
+          </w:p>
+        </w:tc>
+        <w:tc>
+          <w:tcPr>
+            <w:tcW w:w="5015" w:type="dxa"/>
+            <w:tcBorders>
+              <w:bottom w:val="single" w:sz="4" w:space="0" w:color="auto"/>
+            </w:tcBorders>
+          </w:tcPr>
+          <w:p>
+            <w:pPr>
+              <w:spacing w:after="0" w:line="240" w:lineRule="auto"/>
+              <w:rPr>
+                <w:rFonts w:ascii="Times New Roman" w:eastAsia="Calibri" w:hAnsi="Times New Roman" w:cs="Times New Roman"/>
+                <w:sz w:val="20"/>
+                <w:szCs w:val="20"/>
+              </w:rPr>
+            </w:pPr>
+            <w:r>
+              <w:rPr>
+                <w:rFonts w:ascii="Times New Roman" w:eastAsia="Calibri" w:hAnsi="Times New Roman" w:cs="Times New Roman"/>
+                <w:sz w:val="20"/>
+                <w:szCs w:val="20"/>
+              </w:rPr>
+              <w:t>Skipfunktion beim vorlesen</w:t>
+            </w:r>
             <w:bookmarkStart w:id="0" w:name="_GoBack"/>
             <w:bookmarkEnd w:id="0"/>
-          </w:p>
-        </w:tc>
-      </w:tr>
-      <w:tr>
-        <w:tc>
-          <w:tcPr>
-            <w:tcW w:w="1161" w:type="dxa"/>
-            <w:vMerge/>
-          </w:tcPr>
-          <w:p>
-            <w:pPr>
-              <w:spacing w:after="0" w:line="240" w:lineRule="auto"/>
-              <w:rPr>
-                <w:rFonts w:ascii="Times New Roman" w:hAnsi="Times New Roman" w:cs="Times New Roman"/>
-                <w:sz w:val="20"/>
-                <w:szCs w:val="20"/>
-              </w:rPr>
-            </w:pPr>
-          </w:p>
-        </w:tc>
-        <w:tc>
-          <w:tcPr>
-            <w:tcW w:w="5015" w:type="dxa"/>
-          </w:tcPr>
-          <w:p>
-            <w:pPr>
-              <w:spacing w:after="0" w:line="240" w:lineRule="auto"/>
-              <w:rPr>
-                <w:rFonts w:ascii="Times New Roman" w:hAnsi="Times New Roman" w:cs="Times New Roman"/>
-                <w:sz w:val="20"/>
-                <w:szCs w:val="20"/>
-              </w:rPr>
-            </w:pPr>
-            <w:r>
-              <w:rPr>
-                <w:rFonts w:ascii="Times New Roman" w:hAnsi="Times New Roman" w:cs="Times New Roman"/>
-                <w:sz w:val="20"/>
-                <w:szCs w:val="20"/>
-              </w:rPr>
-              <w:t>Zeit für Level prüfen (Zeit * 2)</w:t>
-            </w:r>
-          </w:p>
-        </w:tc>
-        <w:tc>
-          <w:tcPr>
-            <w:tcW w:w="1644" w:type="dxa"/>
-            <w:shd w:val="clear" w:color="auto" w:fill="000000" w:themeFill="text1"/>
-          </w:tcPr>
-          <w:p>
-            <w:pPr>
-              <w:spacing w:after="0" w:line="240" w:lineRule="auto"/>
-              <w:rPr>
-                <w:rFonts w:ascii="Times New Roman" w:hAnsi="Times New Roman" w:cs="Times New Roman"/>
-                <w:sz w:val="20"/>
-                <w:szCs w:val="20"/>
-              </w:rPr>
-            </w:pPr>
-          </w:p>
-        </w:tc>
-        <w:tc>
-          <w:tcPr>
-            <w:tcW w:w="1061" w:type="dxa"/>
-            <w:shd w:val="clear" w:color="auto" w:fill="000000" w:themeFill="text1"/>
-          </w:tcPr>
-          <w:p>
-            <w:pPr>
-              <w:spacing w:after="0" w:line="240" w:lineRule="auto"/>
-              <w:rPr>
-                <w:rFonts w:ascii="Times New Roman" w:hAnsi="Times New Roman" w:cs="Times New Roman"/>
-                <w:sz w:val="20"/>
-                <w:szCs w:val="20"/>
-              </w:rPr>
-            </w:pPr>
-          </w:p>
-        </w:tc>
-        <w:tc>
-          <w:tcPr>
-            <w:tcW w:w="1383" w:type="dxa"/>
-          </w:tcPr>
-          <w:p>
-            <w:pPr>
-              <w:spacing w:after="0" w:line="240" w:lineRule="auto"/>
-              <w:rPr>
-                <w:rFonts w:ascii="Times New Roman" w:hAnsi="Times New Roman" w:cs="Times New Roman"/>
-                <w:sz w:val="20"/>
-                <w:szCs w:val="20"/>
-              </w:rPr>
-            </w:pPr>
-            <w:r>
-              <w:rPr>
-                <w:rFonts w:ascii="Times New Roman" w:hAnsi="Times New Roman" w:cs="Times New Roman"/>
-                <w:sz w:val="20"/>
-                <w:szCs w:val="20"/>
-              </w:rPr>
-              <w:t>Frank &amp; Erik</w:t>
-            </w:r>
-          </w:p>
-        </w:tc>
-      </w:tr>
-      <w:tr>
-        <w:tc>
-          <w:tcPr>
-            <w:tcW w:w="1161" w:type="dxa"/>
-            <w:vMerge/>
-          </w:tcPr>
-          <w:p>
-            <w:pPr>
-              <w:spacing w:after="0" w:line="240" w:lineRule="auto"/>
-              <w:rPr>
-                <w:rFonts w:ascii="Times New Roman" w:hAnsi="Times New Roman" w:cs="Times New Roman"/>
-                <w:sz w:val="20"/>
-                <w:szCs w:val="20"/>
-              </w:rPr>
-            </w:pPr>
-          </w:p>
-        </w:tc>
-        <w:tc>
-          <w:tcPr>
-            <w:tcW w:w="5015" w:type="dxa"/>
-          </w:tcPr>
-          <w:p>
-            <w:pPr>
-              <w:spacing w:after="0" w:line="240" w:lineRule="auto"/>
-              <w:rPr>
-                <w:rFonts w:ascii="Times New Roman" w:hAnsi="Times New Roman" w:cs="Times New Roman"/>
-                <w:sz w:val="20"/>
-                <w:szCs w:val="20"/>
-              </w:rPr>
-            </w:pPr>
-            <w:r>
-              <w:rPr>
-                <w:rFonts w:ascii="Times New Roman" w:hAnsi="Times New Roman" w:cs="Times New Roman"/>
-                <w:sz w:val="20"/>
-                <w:szCs w:val="20"/>
-              </w:rPr>
-              <w:t xml:space="preserve">Zeitablauf </w:t>
-            </w:r>
-            <w:r>
-              <w:rPr>
-                <w:rFonts w:ascii="Times New Roman" w:hAnsi="Times New Roman" w:cs="Times New Roman"/>
-                <w:sz w:val="20"/>
-                <w:szCs w:val="20"/>
-              </w:rPr>
-              <w:t>gibt G</w:t>
-            </w:r>
-            <w:r>
-              <w:rPr>
-                <w:rFonts w:ascii="Times New Roman" w:hAnsi="Times New Roman" w:cs="Times New Roman"/>
-                <w:sz w:val="20"/>
-                <w:szCs w:val="20"/>
-              </w:rPr>
-              <w:t>ame Over</w:t>
-            </w:r>
-            <w:r>
-              <w:rPr>
-                <w:rFonts w:ascii="Times New Roman" w:hAnsi="Times New Roman" w:cs="Times New Roman"/>
-                <w:sz w:val="20"/>
-                <w:szCs w:val="20"/>
-              </w:rPr>
-              <w:t xml:space="preserve"> (Neustart des Levels)</w:t>
-            </w:r>
-          </w:p>
-        </w:tc>
-        <w:tc>
-          <w:tcPr>
-            <w:tcW w:w="1644" w:type="dxa"/>
-            <w:shd w:val="clear" w:color="auto" w:fill="000000" w:themeFill="text1"/>
-          </w:tcPr>
-          <w:p>
-            <w:pPr>
-              <w:spacing w:after="0" w:line="240" w:lineRule="auto"/>
-              <w:rPr>
-                <w:rFonts w:ascii="Times New Roman" w:hAnsi="Times New Roman" w:cs="Times New Roman"/>
-                <w:sz w:val="20"/>
-                <w:szCs w:val="20"/>
-              </w:rPr>
-            </w:pPr>
-          </w:p>
-        </w:tc>
-        <w:tc>
-          <w:tcPr>
-            <w:tcW w:w="1061" w:type="dxa"/>
-            <w:shd w:val="clear" w:color="auto" w:fill="000000" w:themeFill="text1"/>
-          </w:tcPr>
-          <w:p>
-            <w:pPr>
-              <w:spacing w:after="0" w:line="240" w:lineRule="auto"/>
-              <w:rPr>
-                <w:rFonts w:ascii="Times New Roman" w:hAnsi="Times New Roman" w:cs="Times New Roman"/>
-                <w:sz w:val="20"/>
-                <w:szCs w:val="20"/>
-              </w:rPr>
-            </w:pPr>
-          </w:p>
-        </w:tc>
-        <w:tc>
-          <w:tcPr>
-            <w:tcW w:w="1383" w:type="dxa"/>
-          </w:tcPr>
-          <w:p>
-            <w:pPr>
-              <w:spacing w:after="0" w:line="240" w:lineRule="auto"/>
-              <w:rPr>
-                <w:rFonts w:ascii="Times New Roman" w:hAnsi="Times New Roman" w:cs="Times New Roman"/>
-                <w:sz w:val="20"/>
-                <w:szCs w:val="20"/>
-              </w:rPr>
-            </w:pPr>
-            <w:r>
-              <w:rPr>
-                <w:rFonts w:ascii="Times New Roman" w:hAnsi="Times New Roman" w:cs="Times New Roman"/>
-                <w:sz w:val="20"/>
-                <w:szCs w:val="20"/>
-              </w:rPr>
-              <w:t>Erik</w:t>
-            </w:r>
-          </w:p>
-        </w:tc>
-      </w:tr>
-      <w:tr>
-        <w:tc>
-          <w:tcPr>
-            <w:tcW w:w="1161" w:type="dxa"/>
-            <w:vMerge w:val="restart"/>
-            <w:tcBorders>
-              <w:top w:val="single" w:sz="12" w:space="0" w:color="000000"/>
-            </w:tcBorders>
-          </w:tcPr>
-          <w:p>
-            <w:pPr>
-              <w:spacing w:after="0" w:line="240" w:lineRule="auto"/>
-              <w:rPr>
-                <w:rFonts w:ascii="Times New Roman" w:hAnsi="Times New Roman" w:cs="Times New Roman"/>
-                <w:sz w:val="20"/>
-                <w:szCs w:val="20"/>
-              </w:rPr>
-            </w:pPr>
-          </w:p>
-          <w:p>
-            <w:pPr>
-              <w:spacing w:after="0" w:line="240" w:lineRule="auto"/>
-              <w:rPr>
-                <w:rFonts w:ascii="Times New Roman" w:hAnsi="Times New Roman" w:cs="Times New Roman"/>
-                <w:sz w:val="20"/>
-                <w:szCs w:val="20"/>
-              </w:rPr>
-            </w:pPr>
-          </w:p>
-          <w:p>
-            <w:pPr>
-              <w:spacing w:after="0" w:line="240" w:lineRule="auto"/>
-              <w:rPr>
-                <w:rFonts w:ascii="Times New Roman" w:hAnsi="Times New Roman" w:cs="Times New Roman"/>
-                <w:sz w:val="20"/>
-                <w:szCs w:val="20"/>
-              </w:rPr>
-            </w:pPr>
-            <w:r>
-              <w:rPr>
-                <w:rFonts w:ascii="Times New Roman" w:hAnsi="Times New Roman" w:cs="Times New Roman"/>
-                <w:sz w:val="20"/>
-                <w:szCs w:val="20"/>
-              </w:rPr>
-              <w:t>Tutorial</w:t>
-            </w:r>
-          </w:p>
-        </w:tc>
-        <w:tc>
-          <w:tcPr>
-            <w:tcW w:w="5015" w:type="dxa"/>
-            <w:tcBorders>
-              <w:top w:val="single" w:sz="12" w:space="0" w:color="000000"/>
-            </w:tcBorders>
-          </w:tcPr>
-          <w:p>
-            <w:pPr>
-              <w:spacing w:after="0" w:line="240" w:lineRule="auto"/>
-              <w:rPr>
-                <w:rFonts w:ascii="Times New Roman" w:hAnsi="Times New Roman" w:cs="Times New Roman"/>
-                <w:sz w:val="20"/>
-                <w:szCs w:val="20"/>
-              </w:rPr>
-            </w:pPr>
-            <w:r>
-              <w:rPr>
-                <w:rFonts w:ascii="Times New Roman" w:hAnsi="Times New Roman" w:cs="Times New Roman"/>
-                <w:sz w:val="20"/>
-                <w:szCs w:val="20"/>
-              </w:rPr>
-              <w:t>Leertastenhinweis im Introbereich</w:t>
-            </w:r>
-          </w:p>
-        </w:tc>
-        <w:tc>
-          <w:tcPr>
-            <w:tcW w:w="1644" w:type="dxa"/>
-            <w:tcBorders>
-              <w:top w:val="single" w:sz="12" w:space="0" w:color="000000"/>
-            </w:tcBorders>
-          </w:tcPr>
-          <w:p>
-            <w:pPr>
-              <w:spacing w:after="0" w:line="240" w:lineRule="auto"/>
-              <w:rPr>
-                <w:rFonts w:ascii="Times New Roman" w:hAnsi="Times New Roman" w:cs="Times New Roman"/>
-                <w:sz w:val="20"/>
-                <w:szCs w:val="20"/>
-              </w:rPr>
-            </w:pPr>
-            <w:r>
-              <w:rPr>
-                <w:rFonts w:ascii="Times New Roman" w:hAnsi="Times New Roman" w:cs="Times New Roman"/>
-                <w:sz w:val="20"/>
-                <w:szCs w:val="20"/>
-              </w:rPr>
-              <w:t>Angabe</w:t>
-            </w:r>
-          </w:p>
-        </w:tc>
-        <w:tc>
-          <w:tcPr>
-            <w:tcW w:w="1061" w:type="dxa"/>
-            <w:tcBorders>
-              <w:top w:val="single" w:sz="12" w:space="0" w:color="000000"/>
-            </w:tcBorders>
-            <w:shd w:val="clear" w:color="auto" w:fill="000000" w:themeFill="text1"/>
-          </w:tcPr>
-          <w:p>
-            <w:pPr>
-              <w:spacing w:after="0" w:line="240" w:lineRule="auto"/>
-              <w:rPr>
-                <w:rFonts w:ascii="Times New Roman" w:hAnsi="Times New Roman" w:cs="Times New Roman"/>
-                <w:sz w:val="20"/>
-                <w:szCs w:val="20"/>
-              </w:rPr>
-            </w:pPr>
-          </w:p>
-        </w:tc>
-        <w:tc>
-          <w:tcPr>
-            <w:tcW w:w="1383" w:type="dxa"/>
-            <w:tcBorders>
-              <w:top w:val="single" w:sz="12" w:space="0" w:color="000000"/>
-            </w:tcBorders>
-          </w:tcPr>
-          <w:p>
-            <w:pPr>
-              <w:spacing w:after="0" w:line="240" w:lineRule="auto"/>
-              <w:rPr>
-                <w:rFonts w:ascii="Times New Roman" w:hAnsi="Times New Roman" w:cs="Times New Roman"/>
-                <w:sz w:val="20"/>
-                <w:szCs w:val="20"/>
-              </w:rPr>
-            </w:pPr>
-            <w:r>
-              <w:rPr>
-                <w:rFonts w:ascii="Times New Roman" w:hAnsi="Times New Roman" w:cs="Times New Roman"/>
-                <w:sz w:val="20"/>
-                <w:szCs w:val="20"/>
-              </w:rPr>
-              <w:t>Erik</w:t>
-            </w:r>
-          </w:p>
-        </w:tc>
-      </w:tr>
-      <w:tr>
-        <w:tc>
-          <w:tcPr>
-            <w:tcW w:w="1161" w:type="dxa"/>
-            <w:vMerge/>
-          </w:tcPr>
-          <w:p>
-            <w:pPr>
-              <w:spacing w:after="0" w:line="240" w:lineRule="auto"/>
-              <w:rPr>
-                <w:rFonts w:ascii="Times New Roman" w:hAnsi="Times New Roman" w:cs="Times New Roman"/>
-                <w:sz w:val="20"/>
-                <w:szCs w:val="20"/>
-              </w:rPr>
-            </w:pPr>
-          </w:p>
-        </w:tc>
-        <w:tc>
-          <w:tcPr>
-            <w:tcW w:w="5015" w:type="dxa"/>
-          </w:tcPr>
-          <w:p>
-            <w:pPr>
-              <w:spacing w:after="0" w:line="240" w:lineRule="auto"/>
-              <w:rPr>
-                <w:rFonts w:ascii="Times New Roman" w:hAnsi="Times New Roman" w:cs="Times New Roman"/>
-                <w:sz w:val="20"/>
-                <w:szCs w:val="20"/>
-              </w:rPr>
-            </w:pPr>
-            <w:r>
-              <w:rPr>
-                <w:rFonts w:ascii="Times New Roman" w:hAnsi="Times New Roman" w:cs="Times New Roman"/>
-                <w:sz w:val="20"/>
-                <w:szCs w:val="20"/>
-              </w:rPr>
-              <w:t>Sammelanleitung für ersten Buchstaben im Spiel</w:t>
-            </w:r>
-          </w:p>
-        </w:tc>
-        <w:tc>
-          <w:tcPr>
-            <w:tcW w:w="1644" w:type="dxa"/>
-          </w:tcPr>
-          <w:p>
-            <w:pPr>
-              <w:spacing w:after="0" w:line="240" w:lineRule="auto"/>
-              <w:rPr>
-                <w:rFonts w:ascii="Times New Roman" w:hAnsi="Times New Roman" w:cs="Times New Roman"/>
-                <w:sz w:val="20"/>
-                <w:szCs w:val="20"/>
-              </w:rPr>
-            </w:pPr>
-            <w:r>
-              <w:rPr>
-                <w:rFonts w:ascii="Times New Roman" w:hAnsi="Times New Roman" w:cs="Times New Roman"/>
-                <w:sz w:val="20"/>
-                <w:szCs w:val="20"/>
-              </w:rPr>
-              <w:t>Angabe</w:t>
-            </w:r>
-          </w:p>
-        </w:tc>
-        <w:tc>
-          <w:tcPr>
-            <w:tcW w:w="1061" w:type="dxa"/>
-            <w:shd w:val="clear" w:color="auto" w:fill="000000" w:themeFill="text1"/>
-          </w:tcPr>
-          <w:p>
-            <w:pPr>
-              <w:spacing w:after="0" w:line="240" w:lineRule="auto"/>
-              <w:rPr>
-                <w:rFonts w:ascii="Times New Roman" w:hAnsi="Times New Roman" w:cs="Times New Roman"/>
-                <w:sz w:val="20"/>
-                <w:szCs w:val="20"/>
-              </w:rPr>
-            </w:pPr>
-          </w:p>
-        </w:tc>
-        <w:tc>
-          <w:tcPr>
-            <w:tcW w:w="1383" w:type="dxa"/>
-          </w:tcPr>
-          <w:p>
-            <w:pPr>
-              <w:spacing w:after="0" w:line="240" w:lineRule="auto"/>
-              <w:rPr>
-                <w:rFonts w:ascii="Times New Roman" w:hAnsi="Times New Roman" w:cs="Times New Roman"/>
-                <w:sz w:val="20"/>
-                <w:szCs w:val="20"/>
-              </w:rPr>
-            </w:pPr>
-            <w:r>
-              <w:rPr>
-                <w:rFonts w:ascii="Times New Roman" w:hAnsi="Times New Roman" w:cs="Times New Roman"/>
-                <w:sz w:val="20"/>
-                <w:szCs w:val="20"/>
-              </w:rPr>
-              <w:t>Erik</w:t>
-            </w:r>
-          </w:p>
-        </w:tc>
-      </w:tr>
-      <w:tr>
-        <w:tc>
-          <w:tcPr>
-            <w:tcW w:w="1161" w:type="dxa"/>
-            <w:vMerge/>
-          </w:tcPr>
-          <w:p>
-            <w:pPr>
-              <w:spacing w:after="0" w:line="240" w:lineRule="auto"/>
-              <w:rPr>
-                <w:rFonts w:ascii="Times New Roman" w:eastAsia="Calibri" w:hAnsi="Times New Roman" w:cs="Times New Roman"/>
-                <w:sz w:val="20"/>
-                <w:szCs w:val="20"/>
-              </w:rPr>
-            </w:pPr>
-          </w:p>
-        </w:tc>
-        <w:tc>
-          <w:tcPr>
-            <w:tcW w:w="5015" w:type="dxa"/>
-            <w:tcBorders>
-              <w:bottom w:val="single" w:sz="4" w:space="0" w:color="auto"/>
-            </w:tcBorders>
-          </w:tcPr>
-          <w:p>
-            <w:pPr>
-              <w:spacing w:after="0" w:line="240" w:lineRule="auto"/>
-              <w:rPr>
-                <w:rFonts w:ascii="Times New Roman" w:eastAsia="Calibri" w:hAnsi="Times New Roman" w:cs="Times New Roman"/>
-                <w:sz w:val="20"/>
-                <w:szCs w:val="20"/>
-              </w:rPr>
-            </w:pPr>
-            <w:r>
-              <w:rPr>
-                <w:rFonts w:ascii="Times New Roman" w:eastAsia="Calibri" w:hAnsi="Times New Roman" w:cs="Times New Roman"/>
-                <w:sz w:val="20"/>
-                <w:szCs w:val="20"/>
-              </w:rPr>
-              <w:t>Buchstaben müssen nicht in Reihenfolge sein</w:t>
-            </w:r>
-          </w:p>
-        </w:tc>
-        <w:tc>
-          <w:tcPr>
-            <w:tcW w:w="1644" w:type="dxa"/>
-            <w:tcBorders>
-              <w:bottom w:val="single" w:sz="4" w:space="0" w:color="auto"/>
-            </w:tcBorders>
-          </w:tcPr>
-          <w:p>
-            <w:pPr>
-              <w:spacing w:after="0" w:line="240" w:lineRule="auto"/>
-              <w:rPr>
-                <w:rFonts w:ascii="Times New Roman" w:eastAsia="Calibri" w:hAnsi="Times New Roman" w:cs="Times New Roman"/>
-                <w:sz w:val="20"/>
-                <w:szCs w:val="20"/>
-              </w:rPr>
-            </w:pPr>
-            <w:r>
-              <w:rPr>
-                <w:rFonts w:ascii="Times New Roman" w:hAnsi="Times New Roman" w:cs="Times New Roman"/>
-                <w:sz w:val="20"/>
-                <w:szCs w:val="20"/>
-              </w:rPr>
-              <w:t>Angabe</w:t>
-            </w:r>
-          </w:p>
-        </w:tc>
-        <w:tc>
-          <w:tcPr>
-            <w:tcW w:w="1061" w:type="dxa"/>
-            <w:tcBorders>
-              <w:bottom w:val="single" w:sz="4" w:space="0" w:color="auto"/>
-            </w:tcBorders>
-            <w:shd w:val="clear" w:color="auto" w:fill="000000" w:themeFill="text1"/>
-          </w:tcPr>
-          <w:p>
-            <w:pPr>
-              <w:spacing w:after="0" w:line="240" w:lineRule="auto"/>
-              <w:rPr>
-                <w:rFonts w:ascii="Times New Roman" w:eastAsia="Calibri" w:hAnsi="Times New Roman" w:cs="Times New Roman"/>
-                <w:sz w:val="20"/>
-                <w:szCs w:val="20"/>
-              </w:rPr>
-            </w:pPr>
-          </w:p>
-        </w:tc>
-        <w:tc>
-          <w:tcPr>
-            <w:tcW w:w="1383" w:type="dxa"/>
-            <w:tcBorders>
-              <w:bottom w:val="single" w:sz="4" w:space="0" w:color="auto"/>
-            </w:tcBorders>
-          </w:tcPr>
-          <w:p>
-            <w:pPr>
-              <w:spacing w:after="0" w:line="240" w:lineRule="auto"/>
-              <w:rPr>
-                <w:rFonts w:ascii="Times New Roman" w:eastAsia="Calibri" w:hAnsi="Times New Roman" w:cs="Times New Roman"/>
-                <w:sz w:val="20"/>
-                <w:szCs w:val="20"/>
-              </w:rPr>
-            </w:pPr>
-            <w:r>
-              <w:rPr>
-                <w:rFonts w:ascii="Times New Roman" w:hAnsi="Times New Roman" w:cs="Times New Roman"/>
-                <w:sz w:val="20"/>
-                <w:szCs w:val="20"/>
-              </w:rPr>
-              <w:t>Erik</w:t>
-            </w:r>
-          </w:p>
-        </w:tc>
-      </w:tr>
-      <w:tr>
-        <w:tc>
-          <w:tcPr>
-            <w:tcW w:w="1161" w:type="dxa"/>
-            <w:vMerge/>
-          </w:tcPr>
-          <w:p>
-            <w:pPr>
-              <w:spacing w:after="0" w:line="240" w:lineRule="auto"/>
-              <w:rPr>
-                <w:rFonts w:ascii="Times New Roman" w:eastAsia="Calibri" w:hAnsi="Times New Roman" w:cs="Times New Roman"/>
-                <w:sz w:val="20"/>
-                <w:szCs w:val="20"/>
-              </w:rPr>
-            </w:pPr>
-          </w:p>
-        </w:tc>
-        <w:tc>
-          <w:tcPr>
-            <w:tcW w:w="5015" w:type="dxa"/>
-            <w:tcBorders>
-              <w:bottom w:val="single" w:sz="4" w:space="0" w:color="auto"/>
-            </w:tcBorders>
-          </w:tcPr>
-          <w:p>
-            <w:pPr>
-              <w:spacing w:after="0" w:line="240" w:lineRule="auto"/>
-              <w:rPr>
-                <w:rFonts w:ascii="Times New Roman" w:eastAsia="Calibri" w:hAnsi="Times New Roman" w:cs="Times New Roman"/>
-                <w:sz w:val="20"/>
-                <w:szCs w:val="20"/>
-              </w:rPr>
-            </w:pPr>
-            <w:r>
-              <w:rPr>
-                <w:rFonts w:ascii="Times New Roman" w:eastAsia="Calibri" w:hAnsi="Times New Roman" w:cs="Times New Roman"/>
-                <w:sz w:val="20"/>
-                <w:szCs w:val="20"/>
-              </w:rPr>
-              <w:t>Neustart</w:t>
-            </w:r>
-          </w:p>
-        </w:tc>
-        <w:tc>
-          <w:tcPr>
-            <w:tcW w:w="1644" w:type="dxa"/>
-            <w:tcBorders>
-              <w:bottom w:val="single" w:sz="4" w:space="0" w:color="auto"/>
-            </w:tcBorders>
-          </w:tcPr>
-          <w:p>
-            <w:pPr>
-              <w:spacing w:after="0" w:line="240" w:lineRule="auto"/>
-              <w:rPr>
-                <w:rFonts w:ascii="Times New Roman" w:eastAsia="Calibri" w:hAnsi="Times New Roman" w:cs="Times New Roman"/>
-                <w:sz w:val="20"/>
-                <w:szCs w:val="20"/>
-              </w:rPr>
-            </w:pPr>
-            <w:r>
-              <w:rPr>
-                <w:rFonts w:ascii="Times New Roman" w:hAnsi="Times New Roman" w:cs="Times New Roman"/>
-                <w:sz w:val="20"/>
-                <w:szCs w:val="20"/>
-              </w:rPr>
-              <w:t>Angabe</w:t>
-            </w:r>
-          </w:p>
-        </w:tc>
-        <w:tc>
-          <w:tcPr>
-            <w:tcW w:w="1061" w:type="dxa"/>
-            <w:tcBorders>
-              <w:bottom w:val="single" w:sz="4" w:space="0" w:color="auto"/>
-            </w:tcBorders>
-            <w:shd w:val="clear" w:color="auto" w:fill="000000" w:themeFill="text1"/>
-          </w:tcPr>
-          <w:p>
-            <w:pPr>
-              <w:spacing w:after="0" w:line="240" w:lineRule="auto"/>
-              <w:rPr>
-                <w:rFonts w:ascii="Times New Roman" w:eastAsia="Calibri" w:hAnsi="Times New Roman" w:cs="Times New Roman"/>
-                <w:sz w:val="20"/>
-                <w:szCs w:val="20"/>
-              </w:rPr>
-            </w:pPr>
-          </w:p>
-        </w:tc>
-        <w:tc>
-          <w:tcPr>
-            <w:tcW w:w="1383" w:type="dxa"/>
-            <w:tcBorders>
-              <w:bottom w:val="single" w:sz="4" w:space="0" w:color="auto"/>
-            </w:tcBorders>
-          </w:tcPr>
-          <w:p>
-            <w:pPr>
-              <w:spacing w:after="0" w:line="240" w:lineRule="auto"/>
-              <w:rPr>
-                <w:rFonts w:ascii="Times New Roman" w:eastAsia="Calibri" w:hAnsi="Times New Roman" w:cs="Times New Roman"/>
-                <w:sz w:val="20"/>
-                <w:szCs w:val="20"/>
-              </w:rPr>
-            </w:pPr>
-            <w:r>
-              <w:rPr>
-                <w:rFonts w:ascii="Times New Roman" w:hAnsi="Times New Roman" w:cs="Times New Roman"/>
-                <w:sz w:val="20"/>
-                <w:szCs w:val="20"/>
-              </w:rPr>
-              <w:t>Erik</w:t>
-            </w:r>
-          </w:p>
-        </w:tc>
-      </w:tr>
-      <w:tr>
-        <w:tc>
-          <w:tcPr>
-            <w:tcW w:w="1161" w:type="dxa"/>
-            <w:vMerge/>
-            <w:tcBorders>
-              <w:bottom w:val="single" w:sz="4" w:space="0" w:color="auto"/>
-            </w:tcBorders>
-          </w:tcPr>
-          <w:p>
-            <w:pPr>
-              <w:spacing w:after="0" w:line="240" w:lineRule="auto"/>
-              <w:rPr>
-                <w:rFonts w:ascii="Times New Roman" w:eastAsia="Calibri" w:hAnsi="Times New Roman" w:cs="Times New Roman"/>
-                <w:sz w:val="20"/>
-                <w:szCs w:val="20"/>
-              </w:rPr>
-            </w:pPr>
-          </w:p>
-        </w:tc>
-        <w:tc>
-          <w:tcPr>
-            <w:tcW w:w="5015" w:type="dxa"/>
-            <w:tcBorders>
-              <w:bottom w:val="single" w:sz="4" w:space="0" w:color="auto"/>
-            </w:tcBorders>
-          </w:tcPr>
-          <w:p>
-            <w:pPr>
-              <w:spacing w:after="0" w:line="240" w:lineRule="auto"/>
-              <w:rPr>
-                <w:rFonts w:ascii="Times New Roman" w:eastAsia="Calibri" w:hAnsi="Times New Roman" w:cs="Times New Roman"/>
-                <w:sz w:val="20"/>
-                <w:szCs w:val="20"/>
-              </w:rPr>
-            </w:pPr>
-            <w:r>
-              <w:rPr>
-                <w:rFonts w:ascii="Times New Roman" w:eastAsia="Calibri" w:hAnsi="Times New Roman" w:cs="Times New Roman"/>
-                <w:sz w:val="20"/>
-                <w:szCs w:val="20"/>
-              </w:rPr>
-              <w:t>Skipfunktion beim vorlesen</w:t>
-            </w:r>
           </w:p>
         </w:tc>
         <w:tc>
@@ -3536,7 +3538,7 @@
 </file>
 
 <file path=customXml/itemProps1.xml><?xml version="1.0" encoding="utf-8"?>
-<ds:datastoreItem xmlns:ds="http://schemas.openxmlformats.org/officeDocument/2006/customXml" ds:itemID="{34ECA043-3B4E-4BFA-91E2-B163607486CF}">
+<ds:datastoreItem xmlns:ds="http://schemas.openxmlformats.org/officeDocument/2006/customXml" ds:itemID="{42081874-5544-4710-9FD3-B11F7EC0A091}">
   <ds:schemaRefs>
     <ds:schemaRef ds:uri="http://schemas.openxmlformats.org/officeDocument/2006/bibliography"/>
   </ds:schemaRefs>

</xml_diff>